<commit_message>
edit homework weeks 4, 5
</commit_message>
<xml_diff>
--- a/04-design-dynamic/yourgame.docx
+++ b/04-design-dynamic/yourgame.docx
@@ -94,7 +94,14 @@
           <w:rFonts w:ascii="David" w:hAnsi="David" w:cs="David" w:hint="cs"/>
           <w:rtl/>
         </w:rPr>
-        <w:t>. בפרט:</w:t>
+        <w:t>. בפרט</w:t>
+      </w:r>
+      <w:r>
+        <w:rPr>
+          <w:rFonts w:ascii="David" w:hAnsi="David" w:cs="David" w:hint="cs"/>
+          <w:rtl/>
+        </w:rPr>
+        <w:t>:</w:t>
       </w:r>
     </w:p>
     <w:p>
@@ -257,89 +264,112 @@
       </w:r>
       <w:r>
         <w:rPr>
-          <w:rFonts w:ascii="David" w:hAnsi="David" w:cs="David"/>
+          <w:rFonts w:ascii="David" w:hAnsi="David" w:cs="David" w:hint="cs"/>
+          <w:rtl/>
+        </w:rPr>
+        <w:t xml:space="preserve">את </w:t>
+      </w:r>
+      <w:r>
+        <w:rPr>
+          <w:rFonts w:ascii="David" w:hAnsi="David" w:cs="David" w:hint="cs"/>
           <w:b/>
           <w:bCs/>
           <w:rtl/>
         </w:rPr>
-        <w:t>אסטרטגיות</w:t>
-      </w:r>
-      <w:r>
-        <w:rPr>
-          <w:rFonts w:ascii="David" w:hAnsi="David" w:cs="David"/>
-          <w:rtl/>
-        </w:rPr>
-        <w:t xml:space="preserve"> שונות שבהן שחקנים שונים </w:t>
-      </w:r>
-      <w:r>
-        <w:rPr>
-          <w:rFonts w:ascii="David" w:hAnsi="David" w:cs="David"/>
-          <w:rtl/>
-        </w:rPr>
-        <w:t xml:space="preserve">יוכלו </w:t>
-      </w:r>
-      <w:r>
-        <w:rPr>
-          <w:rFonts w:ascii="David" w:hAnsi="David" w:cs="David"/>
-          <w:rtl/>
-        </w:rPr>
-        <w:t xml:space="preserve">לפעול </w:t>
-      </w:r>
-      <w:r>
-        <w:rPr>
-          <w:rFonts w:ascii="David" w:hAnsi="David" w:cs="David"/>
-          <w:rtl/>
-        </w:rPr>
-        <w:t>כדי לנצח במשחק שלכם</w:t>
-      </w:r>
-      <w:r>
-        <w:rPr>
-          <w:rFonts w:ascii="David" w:hAnsi="David" w:cs="David"/>
-          <w:rtl/>
-        </w:rPr>
-        <w:t>.</w:t>
-      </w:r>
-      <w:r>
-        <w:rPr>
-          <w:rFonts w:ascii="David" w:hAnsi="David" w:cs="David"/>
-          <w:rtl/>
-        </w:rPr>
-        <w:t xml:space="preserve"> </w:t>
+        <w:t>הבחירות</w:t>
       </w:r>
       <w:r>
         <w:rPr>
           <w:rFonts w:ascii="David" w:hAnsi="David" w:cs="David" w:hint="cs"/>
           <w:rtl/>
         </w:rPr>
-        <w:t>איך</w:t>
+        <w:t xml:space="preserve"> שהשחקנים שלכם יצטרכו לבצע תוך-כדי המשחק</w:t>
       </w:r>
       <w:r>
         <w:rPr>
           <w:rFonts w:ascii="David" w:hAnsi="David" w:cs="David" w:hint="cs"/>
           <w:rtl/>
         </w:rPr>
-        <w:t>, לדעתכם,</w:t>
+        <w:t xml:space="preserve">, ואת </w:t>
       </w:r>
       <w:r>
         <w:rPr>
           <w:rFonts w:ascii="David" w:hAnsi="David" w:cs="David" w:hint="cs"/>
-          <w:rtl/>
-        </w:rPr>
-        <w:t xml:space="preserve"> המאפיינים שבחרתם </w:t>
+          <w:b/>
+          <w:bCs/>
+          <w:rtl/>
+        </w:rPr>
+        <w:t>האסטרטגיות</w:t>
       </w:r>
       <w:r>
         <w:rPr>
           <w:rFonts w:ascii="David" w:hAnsi="David" w:cs="David" w:hint="cs"/>
           <w:rtl/>
         </w:rPr>
-        <w:t xml:space="preserve">בסעיף הקודם ישפיעו </w:t>
+        <w:t xml:space="preserve"> השונות </w:t>
       </w:r>
       <w:r>
         <w:rPr>
           <w:rFonts w:ascii="David" w:hAnsi="David" w:cs="David" w:hint="cs"/>
           <w:rtl/>
         </w:rPr>
-        <w:t>על אסטרטגיית השחקן?</w:t>
+        <w:t xml:space="preserve">שהשחקנים יוכלו להפעיל </w:t>
+      </w:r>
+      <w:r>
+        <w:rPr>
+          <w:rFonts w:ascii="David" w:hAnsi="David" w:cs="David" w:hint="cs"/>
+          <w:rtl/>
+        </w:rPr>
+        <w:t>כדי לנצח במשחק</w:t>
+      </w:r>
+      <w:r>
+        <w:rPr>
+          <w:rFonts w:ascii="David" w:hAnsi="David" w:cs="David" w:hint="cs"/>
+          <w:rtl/>
+        </w:rPr>
+        <w:t xml:space="preserve">. </w:t>
+      </w:r>
+      <w:r>
+        <w:rPr>
+          <w:rFonts w:ascii="David" w:hAnsi="David" w:cs="David" w:hint="cs"/>
+          <w:rtl/>
+        </w:rPr>
+        <w:t xml:space="preserve">איך המאפיינים שבחרתם בסעיף הקודם ישפיעו על </w:t>
+      </w:r>
+      <w:r>
+        <w:rPr>
+          <w:rFonts w:ascii="David" w:hAnsi="David" w:cs="David" w:hint="cs"/>
+          <w:rtl/>
+        </w:rPr>
+        <w:t>הבחירות ועל ה</w:t>
+      </w:r>
+      <w:r>
+        <w:rPr>
+          <w:rFonts w:ascii="David" w:hAnsi="David" w:cs="David" w:hint="cs"/>
+          <w:rtl/>
+        </w:rPr>
+        <w:t>אסטרטגי</w:t>
+      </w:r>
+      <w:r>
+        <w:rPr>
+          <w:rFonts w:ascii="David" w:hAnsi="David" w:cs="David" w:hint="cs"/>
+          <w:rtl/>
+        </w:rPr>
+        <w:t>ו</w:t>
+      </w:r>
+      <w:r>
+        <w:rPr>
+          <w:rFonts w:ascii="David" w:hAnsi="David" w:cs="David" w:hint="cs"/>
+          <w:rtl/>
+        </w:rPr>
+        <w:t xml:space="preserve">ת </w:t>
+      </w:r>
+      <w:r>
+        <w:rPr>
+          <w:rFonts w:ascii="David" w:hAnsi="David" w:cs="David" w:hint="cs"/>
+          <w:rtl/>
+        </w:rPr>
+        <w:t>של השחקנים?</w:t>
       </w:r>
     </w:p>
     <w:p>
@@ -382,56 +412,43 @@
           <w:rFonts w:ascii="David" w:hAnsi="David" w:cs="David" w:hint="cs"/>
           <w:rtl/>
         </w:rPr>
-        <w:t xml:space="preserve">העצמם </w:t>
+        <w:t>העצמ</w:t>
+      </w:r>
+      <w:r>
+        <w:rPr>
+          <w:rFonts w:ascii="David" w:hAnsi="David" w:cs="David" w:hint="cs"/>
+          <w:rtl/>
+        </w:rPr>
+        <w:t>י</w:t>
+      </w:r>
+      <w:r>
+        <w:rPr>
+          <w:rFonts w:ascii="David" w:hAnsi="David" w:cs="David" w:hint="cs"/>
+          <w:rtl/>
+        </w:rPr>
+        <w:t xml:space="preserve">ם </w:t>
       </w:r>
       <w:r>
         <w:rPr>
           <w:rFonts w:ascii="David" w:hAnsi="David" w:cs="David"/>
           <w:rtl/>
         </w:rPr>
-        <w:t>במשחק שלכם, ונסו לחשוב אם הכללים האלו יכולים לגרום ל</w:t>
-      </w:r>
+        <w:t>במשחק שלכם, ונסו</w:t>
+      </w:r>
+      <w:r>
+        <w:rPr>
+          <w:rFonts w:ascii="David" w:hAnsi="David" w:cs="David" w:hint="cs"/>
+          <w:rtl/>
+        </w:rPr>
+        <w:t xml:space="preserve"> לשער איזה התנהגויות מורכבות יתהוו כתוצאה מהכללים הללו</w:t>
+      </w:r>
+      <w:bookmarkStart w:id="1" w:name="_GoBack"/>
+      <w:bookmarkEnd w:id="1"/>
       <w:r>
         <w:rPr>
           <w:rFonts w:ascii="David" w:hAnsi="David" w:cs="David"/>
-          <w:b/>
-          <w:bCs/>
-          <w:rtl/>
-        </w:rPr>
-        <w:t>התהוות</w:t>
-      </w:r>
-      <w:r>
-        <w:rPr>
-          <w:rFonts w:ascii="David" w:hAnsi="David" w:cs="David"/>
-          <w:rtl/>
-        </w:rPr>
-        <w:t xml:space="preserve"> (</w:t>
-      </w:r>
-      <w:r>
-        <w:rPr>
-          <w:rFonts w:ascii="David" w:hAnsi="David" w:cs="David"/>
-        </w:rPr>
-        <w:t>emergence</w:t>
-      </w:r>
-      <w:r>
-        <w:rPr>
-          <w:rFonts w:ascii="David" w:hAnsi="David" w:cs="David"/>
-          <w:rtl/>
-        </w:rPr>
-        <w:t>)</w:t>
-      </w:r>
-      <w:r>
-        <w:rPr>
-          <w:rFonts w:ascii="David" w:hAnsi="David" w:cs="David"/>
         </w:rPr>
         <w:t xml:space="preserve"> </w:t>
-      </w:r>
-      <w:r>
-        <w:rPr>
-          <w:rFonts w:ascii="David" w:hAnsi="David" w:cs="David"/>
-          <w:rtl/>
-        </w:rPr>
-        <w:t>של התנהגויות מורכבות.</w:t>
       </w:r>
     </w:p>
     <w:p>
@@ -448,10 +465,17 @@
       </w:pPr>
       <w:r>
         <w:rPr>
+          <w:rFonts w:ascii="David" w:hAnsi="David" w:cs="David" w:hint="cs"/>
+          <w:rtl/>
+        </w:rPr>
+        <w:t xml:space="preserve">האם יש </w:t>
+      </w:r>
+      <w:r>
+        <w:rPr>
           <w:rFonts w:ascii="David" w:hAnsi="David" w:cs="David"/>
           <w:rtl/>
         </w:rPr>
-        <w:t xml:space="preserve">תארו מערכת </w:t>
+        <w:t xml:space="preserve">מערכת </w:t>
       </w:r>
       <w:r>
         <w:rPr>
@@ -467,7 +491,14 @@
           <w:rFonts w:ascii="David" w:hAnsi="David" w:cs="David"/>
           <w:rtl/>
         </w:rPr>
-        <w:t xml:space="preserve"> היכולה להתאים למשחק שלכם – פנימית (מסחר בתוך המשחק) או חיצונית (מסחר מחוץ למשחק).</w:t>
+        <w:t xml:space="preserve"> היכולה להתאים למשחק שלכם – פנימית (מסחר בתוך המשחק) או חיצונית (מסחר מחוץ למשחק)</w:t>
+      </w:r>
+      <w:r>
+        <w:rPr>
+          <w:rFonts w:ascii="David" w:hAnsi="David" w:cs="David" w:hint="cs"/>
+          <w:rtl/>
+        </w:rPr>
+        <w:t>?</w:t>
       </w:r>
     </w:p>
     <w:p>
@@ -507,10 +538,52 @@
       </w:r>
       <w:r>
         <w:rPr>
+          <w:rFonts w:ascii="David" w:hAnsi="David" w:cs="David" w:hint="cs"/>
+          <w:rtl/>
+        </w:rPr>
+        <w:t>, ו</w:t>
+      </w:r>
+      <w:r>
+        <w:rPr>
           <w:rFonts w:ascii="David" w:hAnsi="David" w:cs="David"/>
           <w:rtl/>
         </w:rPr>
-        <w:t>, ואיך השחקן יקבל מידע חדש על מצב המשחק?</w:t>
+        <w:t>איך השחקן</w:t>
+      </w:r>
+      <w:r>
+        <w:rPr>
+          <w:rFonts w:ascii="David" w:hAnsi="David" w:cs="David" w:hint="cs"/>
+          <w:rtl/>
+        </w:rPr>
+        <w:t xml:space="preserve"> </w:t>
+      </w:r>
+      <w:r>
+        <w:rPr>
+          <w:rFonts w:ascii="David" w:hAnsi="David" w:cs="David" w:hint="cs"/>
+          <w:rtl/>
+        </w:rPr>
+        <w:t xml:space="preserve">יקבל מידע על מצב המשחק? האם השחקן </w:t>
+      </w:r>
+      <w:r>
+        <w:rPr>
+          <w:rFonts w:ascii="David" w:hAnsi="David" w:cs="David" w:hint="cs"/>
+          <w:rtl/>
+        </w:rPr>
+        <w:t xml:space="preserve">יראה את העולם בגוף ראשון / שלישי? </w:t>
+      </w:r>
+      <w:r>
+        <w:rPr>
+          <w:rFonts w:ascii="David" w:hAnsi="David" w:cs="David" w:hint="cs"/>
+          <w:rtl/>
+        </w:rPr>
+        <w:t>במבט-על או מבט-צד</w:t>
+      </w:r>
+      <w:r>
+        <w:rPr>
+          <w:rFonts w:ascii="David" w:hAnsi="David" w:cs="David" w:hint="cs"/>
+          <w:rtl/>
+        </w:rPr>
+        <w:t>?</w:t>
       </w:r>
     </w:p>
     <w:p>
@@ -609,44 +682,109 @@
           <w:rFonts w:ascii="David" w:hAnsi="David" w:cs="David"/>
         </w:rPr>
       </w:pPr>
-      <w:bookmarkStart w:id="1" w:name="_GoBack"/>
-      <w:bookmarkEnd w:id="1"/>
-      <w:r>
-        <w:rPr>
-          <w:rFonts w:ascii="David" w:hAnsi="David" w:cs="David"/>
-          <w:rtl/>
-        </w:rPr>
-        <w:t xml:space="preserve">נסו לחשוב </w:t>
-      </w:r>
-      <w:r>
-        <w:rPr>
-          <w:rFonts w:ascii="David" w:hAnsi="David" w:cs="David"/>
-          <w:rtl/>
-        </w:rPr>
-        <w:t xml:space="preserve">מראש </w:t>
-      </w:r>
-      <w:r>
-        <w:rPr>
-          <w:rFonts w:ascii="David" w:hAnsi="David" w:cs="David"/>
-          <w:rtl/>
-        </w:rPr>
-        <w:t>על "</w:t>
-      </w:r>
-      <w:r>
-        <w:rPr>
-          <w:rFonts w:ascii="David" w:hAnsi="David" w:cs="David"/>
+      <w:r>
+        <w:rPr>
+          <w:rFonts w:ascii="David" w:hAnsi="David" w:cs="David" w:hint="cs"/>
+          <w:rtl/>
+        </w:rPr>
+        <w:t xml:space="preserve">תכננו </w:t>
+      </w:r>
+      <w:r>
+        <w:rPr>
+          <w:rFonts w:ascii="David" w:hAnsi="David" w:cs="David" w:hint="cs"/>
           <w:b/>
           <w:bCs/>
           <w:rtl/>
         </w:rPr>
-        <w:t>באגים בדינמיקה</w:t>
+        <w:t>דגם מנייר</w:t>
+      </w:r>
+      <w:r>
+        <w:rPr>
+          <w:rFonts w:ascii="David" w:hAnsi="David" w:cs="David" w:hint="cs"/>
+          <w:rtl/>
+        </w:rPr>
+        <w:t xml:space="preserve"> עבור אחד ההיבטים המרכזיים במשחק שלכם. הדגם יכול לכלול קלפים, מפה, חיילי-משחק וכל רכיב אחר שנראה לכם מתאים. הדגם לא חייב לכלול את כל המשחק, אלא רק היבט אחד מרכזי של המשחק</w:t>
+      </w:r>
+      <w:r>
+        <w:rPr>
+          <w:rFonts w:ascii="David" w:hAnsi="David" w:cs="David" w:hint="cs"/>
+          <w:rtl/>
+        </w:rPr>
+        <w:t xml:space="preserve">, כדי שתוכלו לבצע </w:t>
       </w:r>
       <w:r>
         <w:rPr>
           <w:rFonts w:ascii="David" w:hAnsi="David" w:cs="David"/>
-          <w:rtl/>
-        </w:rPr>
-        <w:t>" - דרכים לא-צפויות שבהן השחקנים יכולים לפעול במסגרת המשחק שלכם, העלולות לפגוע בחוויית השחקן.</w:t>
+        </w:rPr>
+        <w:t>playtest</w:t>
+      </w:r>
+      <w:r>
+        <w:rPr>
+          <w:rFonts w:ascii="David" w:hAnsi="David" w:cs="David" w:hint="cs"/>
+          <w:rtl/>
+        </w:rPr>
+        <w:t xml:space="preserve"> על היבט זה עוד לפני</w:t>
+      </w:r>
+      <w:r>
+        <w:rPr>
+          <w:rFonts w:ascii="David" w:hAnsi="David" w:cs="David" w:hint="cs"/>
+          <w:rtl/>
+        </w:rPr>
+        <w:t xml:space="preserve"> </w:t>
+      </w:r>
+      <w:r>
+        <w:rPr>
+          <w:rFonts w:ascii="David" w:hAnsi="David" w:cs="David" w:hint="cs"/>
+          <w:rtl/>
+        </w:rPr>
+        <w:t xml:space="preserve">שלב </w:t>
+      </w:r>
+      <w:r>
+        <w:rPr>
+          <w:rFonts w:ascii="David" w:hAnsi="David" w:cs="David" w:hint="cs"/>
+          <w:rtl/>
+        </w:rPr>
+        <w:t>התיכנות</w:t>
+      </w:r>
+      <w:r>
+        <w:rPr>
+          <w:rFonts w:ascii="David" w:hAnsi="David" w:cs="David" w:hint="cs"/>
+          <w:rtl/>
+        </w:rPr>
+        <w:t>.</w:t>
+      </w:r>
+    </w:p>
+    <w:p>
+      <w:pPr>
+        <w:pStyle w:val="ListParagraph"/>
+        <w:numPr>
+          <w:ilvl w:val="1"/>
+          <w:numId w:val="12"/>
+        </w:numPr>
+        <w:spacing w:before="240" w:line="276" w:lineRule="auto"/>
+        <w:rPr>
+          <w:rFonts w:ascii="David" w:hAnsi="David" w:cs="David"/>
+        </w:rPr>
+      </w:pPr>
+      <w:r>
+        <w:rPr>
+          <w:rFonts w:ascii="David" w:hAnsi="David" w:cs="David" w:hint="cs"/>
+          <w:rtl/>
+        </w:rPr>
+        <w:t>להסברים ודוגמאות על דגמים מנייר, ראו סיכום פרק 7 "</w:t>
+      </w:r>
+      <w:r>
+        <w:rPr>
+          <w:rFonts w:ascii="David" w:hAnsi="David" w:cs="David"/>
+        </w:rPr>
+        <w:t>chapter-07-paper-prototype</w:t>
+      </w:r>
+      <w:r>
+        <w:rPr>
+          <w:rFonts w:ascii="David" w:hAnsi="David" w:cs="David" w:hint="cs"/>
+          <w:rtl/>
+        </w:rPr>
+        <w:t>" בתיקיה זו.</w:t>
       </w:r>
     </w:p>
     <w:p>
@@ -1201,7 +1339,7 @@
   <w:abstractNum w:abstractNumId="5" w15:restartNumberingAfterBreak="0">
     <w:nsid w:val="497A01B6"/>
     <w:multiLevelType w:val="hybridMultilevel"/>
-    <w:tmpl w:val="98B26CB6"/>
+    <w:tmpl w:val="EFEAABE6"/>
     <w:lvl w:ilvl="0" w:tplc="2000000F">
       <w:start w:val="1"/>
       <w:numFmt w:val="decimal"/>
@@ -1211,14 +1349,17 @@
         <w:ind w:left="1080" w:hanging="360"/>
       </w:pPr>
     </w:lvl>
-    <w:lvl w:ilvl="1" w:tplc="20000019" w:tentative="1">
-      <w:start w:val="1"/>
-      <w:numFmt w:val="lowerLetter"/>
-      <w:lvlText w:val="%2."/>
+    <w:lvl w:ilvl="1" w:tplc="20000001">
+      <w:start w:val="1"/>
+      <w:numFmt w:val="bullet"/>
+      <w:lvlText w:val=""/>
       <w:lvlJc w:val="left"/>
       <w:pPr>
         <w:ind w:left="1800" w:hanging="360"/>
       </w:pPr>
+      <w:rPr>
+        <w:rFonts w:ascii="Symbol" w:hAnsi="Symbol" w:hint="default"/>
+      </w:rPr>
     </w:lvl>
     <w:lvl w:ilvl="2" w:tplc="2000001B" w:tentative="1">
       <w:start w:val="1"/>
@@ -5827,7 +5968,7 @@
 </file>
 
 <file path=customXml/itemProps1.xml><?xml version="1.0" encoding="utf-8"?>
-<ds:datastoreItem xmlns:ds="http://schemas.openxmlformats.org/officeDocument/2006/customXml" ds:itemID="{7F6C3D0A-4E22-46E0-9E0B-02BF9FC809C4}">
+<ds:datastoreItem xmlns:ds="http://schemas.openxmlformats.org/officeDocument/2006/customXml" ds:itemID="{EE8A528A-953E-4585-843D-3132C5DC25A8}">
   <ds:schemaRefs>
     <ds:schemaRef ds:uri="http://schemas.openxmlformats.org/officeDocument/2006/bibliography"/>
   </ds:schemaRefs>

</xml_diff>